<commit_message>
# Entwurf Skriptteil für CTO hinzugefügt
</commit_message>
<xml_diff>
--- a/Skript_Pitch.docx
+++ b/Skript_Pitch.docx
@@ -439,6 +439,213 @@
     <w:p>
       <w:r>
         <w:t>Felicitas:</w:t>
+      </w:r>
+    </w:p>
+    <w:p>
+      <w:pPr>
+        <w:rPr>
+          <w:rStyle w:val="IntensiverVerweis"/>
+        </w:rPr>
+      </w:pPr>
+      <w:r>
+        <w:rPr>
+          <w:rStyle w:val="IntensiverVerweis"/>
+        </w:rPr>
+        <w:t>FOLIE KOSTEN</w:t>
+      </w:r>
+    </w:p>
+    <w:p>
+      <w:r>
+        <w:t xml:space="preserve">Unser System ist sowohl technisch als auch wirtschaftlich sinnvoll. Die Hardwarekosten pro Tonne liegen bei unter </w:t>
+      </w:r>
+      <w:r>
+        <w:rPr>
+          <w:b/>
+          <w:bCs/>
+        </w:rPr>
+        <w:t>50 Euro</w:t>
+      </w:r>
+      <w:r>
+        <w:t xml:space="preserve"> und beinhalten </w:t>
+      </w:r>
+      <w:r>
+        <w:t xml:space="preserve">neben der grundlegenden </w:t>
+      </w:r>
+      <w:r>
+        <w:t>Sensorik</w:t>
+      </w:r>
+      <w:r>
+        <w:t xml:space="preserve"> und</w:t>
+      </w:r>
+      <w:r>
+        <w:t xml:space="preserve"> Lorawan-Integration und</w:t>
+      </w:r>
+      <w:r>
+        <w:t xml:space="preserve"> auch</w:t>
+      </w:r>
+      <w:r>
+        <w:t xml:space="preserve"> ein Solarpanel, das Binova energieautark macht. Wir setzen auf kostengünstige, aber robuste Komponenten, um ein zuverlässiges und erschwingliches System zu bieten.</w:t>
+      </w:r>
+    </w:p>
+    <w:p>
+      <w:r>
+        <w:t xml:space="preserve">Für die </w:t>
+      </w:r>
+      <w:r>
+        <w:rPr>
+          <w:b/>
+          <w:bCs/>
+        </w:rPr>
+        <w:t>Softwareentwicklung</w:t>
+      </w:r>
+      <w:r>
+        <w:t xml:space="preserve"> rechnen wir mit rund </w:t>
+      </w:r>
+      <w:r>
+        <w:rPr>
+          <w:b/>
+          <w:bCs/>
+        </w:rPr>
+        <w:t>140.000 Euro</w:t>
+      </w:r>
+      <w:r>
+        <w:t xml:space="preserve">. </w:t>
+      </w:r>
+    </w:p>
+    <w:p>
+      <w:r>
+        <w:t xml:space="preserve">Davon entfallen </w:t>
+      </w:r>
+    </w:p>
+    <w:p>
+      <w:pPr>
+        <w:pStyle w:val="Listenabsatz"/>
+        <w:numPr>
+          <w:ilvl w:val="0"/>
+          <w:numId w:val="12"/>
+        </w:numPr>
+      </w:pPr>
+      <w:r>
+        <w:rPr>
+          <w:b/>
+          <w:bCs/>
+        </w:rPr>
+        <w:t>120.000 Euro</w:t>
+      </w:r>
+      <w:r>
+        <w:t xml:space="preserve"> auf die Entwicklung des </w:t>
+      </w:r>
+      <w:r>
+        <w:rPr>
+          <w:b/>
+          <w:bCs/>
+        </w:rPr>
+        <w:t>Dashboards</w:t>
+      </w:r>
+      <w:r>
+        <w:t xml:space="preserve">, der App und die </w:t>
+      </w:r>
+      <w:r>
+        <w:rPr>
+          <w:b/>
+          <w:bCs/>
+        </w:rPr>
+        <w:t>Lorawan</w:t>
+      </w:r>
+      <w:r>
+        <w:t xml:space="preserve">-Integration, </w:t>
+      </w:r>
+    </w:p>
+    <w:p>
+      <w:pPr>
+        <w:pStyle w:val="Listenabsatz"/>
+        <w:numPr>
+          <w:ilvl w:val="0"/>
+          <w:numId w:val="12"/>
+        </w:numPr>
+      </w:pPr>
+      <w:r>
+        <w:t xml:space="preserve">sowie </w:t>
+      </w:r>
+      <w:r>
+        <w:rPr>
+          <w:b/>
+          <w:bCs/>
+        </w:rPr>
+        <w:t>10.000</w:t>
+      </w:r>
+      <w:r>
+        <w:t xml:space="preserve"> Euro auf </w:t>
+      </w:r>
+      <w:r>
+        <w:rPr>
+          <w:b/>
+          <w:bCs/>
+        </w:rPr>
+        <w:t>Tests und UI-Entwicklung</w:t>
+      </w:r>
+      <w:r>
+        <w:t xml:space="preserve">. </w:t>
+      </w:r>
+    </w:p>
+    <w:p>
+      <w:r>
+        <w:t>Unser Vorteil: Software ist skalierbar. Je mehr Mülltonnen wir verkaufen oder vermieten, desto günstiger wird die Kostenaufteilung pro Tonne. Gleichzeitig wird die Effizienz der Müllentsorgung erhöht, indem Leerungen gezielter geplant und unnötige Fahrten vermieden werden. Das spart CO₂ und Geld in der Abfallwirtschaft.</w:t>
+      </w:r>
+    </w:p>
+    <w:p>
+      <w:pPr>
+        <w:rPr>
+          <w:rStyle w:val="IntensiverVerweis"/>
+        </w:rPr>
+      </w:pPr>
+      <w:r>
+        <w:rPr>
+          <w:rStyle w:val="IntensiverVerweis"/>
+        </w:rPr>
+        <w:t>FOLIE GEWINN / UMSATZ</w:t>
+      </w:r>
+    </w:p>
+    <w:p>
+      <w:r>
+        <w:t xml:space="preserve">Unser Geschäftsmodell basiert auf </w:t>
+      </w:r>
+      <w:r>
+        <w:t xml:space="preserve">zwei </w:t>
+      </w:r>
+      <w:r>
+        <w:t>Hauptsäulen</w:t>
+      </w:r>
+      <w:r>
+        <w:t xml:space="preserve"> zur Einnahmegenerierung</w:t>
+      </w:r>
+      <w:r>
+        <w:t xml:space="preserve">, die langfristig stabilen Gewinn bringen. </w:t>
+      </w:r>
+    </w:p>
+    <w:p>
+      <w:r>
+        <w:lastRenderedPageBreak/>
+        <w:t>Erstens, durch den Verkauf oder das Leasing unserer Mülltonnen erzielen wir direkte Einnahmen. Der Verkauf bringt einmalige Gewinne, während das Leasing über einen Zeitraum hinweg konstante Einnahmen generiert.</w:t>
+      </w:r>
+    </w:p>
+    <w:p>
+      <w:r>
+        <w:t>Zweitens bieten wir eine Vielzahl von Software- und Datenservices an. Hierzu zählen monatliche Servicegebühren im Abo-Modell für Endanwender und Entsorger. Zudem erzielen wir Einnahmen durch die Verwertung von Abfalldaten und Partnerschaften mit Kommunen für Datenlizenzen. Werbung in unserer App sowie Premium-Services, wie Mülltonnenreinigung oder erweiterte Dashboards, bringen zusätzliche Einnahmen.</w:t>
+      </w:r>
+    </w:p>
+    <w:p>
+      <w:r>
+        <w:t xml:space="preserve">Diese Kombination aus Hardwareverkäufen, Leasingmodellen und digitalen Services schafft eine stabile, skalierbare Einkommensbasis und </w:t>
+      </w:r>
+      <w:r>
+        <w:t>stellt ein</w:t>
+      </w:r>
+      <w:r>
+        <w:t xml:space="preserve"> langfristiges Wachstum</w:t>
+      </w:r>
+      <w:r>
+        <w:t xml:space="preserve"> sicher.</w:t>
       </w:r>
     </w:p>
     <w:sectPr>
@@ -603,6 +810,118 @@
     </w:lvl>
   </w:abstractNum>
   <w:abstractNum w:abstractNumId="1" w15:restartNumberingAfterBreak="0">
+    <w:nsid w:val="120A46FE"/>
+    <w:multiLevelType w:val="hybridMultilevel"/>
+    <w:tmpl w:val="E674A646"/>
+    <w:lvl w:ilvl="0" w:tplc="011AC15E">
+      <w:numFmt w:val="bullet"/>
+      <w:lvlText w:val="-"/>
+      <w:lvlJc w:val="left"/>
+      <w:pPr>
+        <w:ind w:left="720" w:hanging="360"/>
+      </w:pPr>
+      <w:rPr>
+        <w:rFonts w:ascii="Aptos" w:eastAsiaTheme="minorHAnsi" w:hAnsi="Aptos" w:cstheme="minorBidi" w:hint="default"/>
+      </w:rPr>
+    </w:lvl>
+    <w:lvl w:ilvl="1" w:tplc="04070003" w:tentative="1">
+      <w:start w:val="1"/>
+      <w:numFmt w:val="bullet"/>
+      <w:lvlText w:val="o"/>
+      <w:lvlJc w:val="left"/>
+      <w:pPr>
+        <w:ind w:left="1440" w:hanging="360"/>
+      </w:pPr>
+      <w:rPr>
+        <w:rFonts w:ascii="Courier New" w:hAnsi="Courier New" w:cs="Courier New" w:hint="default"/>
+      </w:rPr>
+    </w:lvl>
+    <w:lvl w:ilvl="2" w:tplc="04070005" w:tentative="1">
+      <w:start w:val="1"/>
+      <w:numFmt w:val="bullet"/>
+      <w:lvlText w:val=""/>
+      <w:lvlJc w:val="left"/>
+      <w:pPr>
+        <w:ind w:left="2160" w:hanging="360"/>
+      </w:pPr>
+      <w:rPr>
+        <w:rFonts w:ascii="Wingdings" w:hAnsi="Wingdings" w:hint="default"/>
+      </w:rPr>
+    </w:lvl>
+    <w:lvl w:ilvl="3" w:tplc="04070001" w:tentative="1">
+      <w:start w:val="1"/>
+      <w:numFmt w:val="bullet"/>
+      <w:lvlText w:val=""/>
+      <w:lvlJc w:val="left"/>
+      <w:pPr>
+        <w:ind w:left="2880" w:hanging="360"/>
+      </w:pPr>
+      <w:rPr>
+        <w:rFonts w:ascii="Symbol" w:hAnsi="Symbol" w:hint="default"/>
+      </w:rPr>
+    </w:lvl>
+    <w:lvl w:ilvl="4" w:tplc="04070003" w:tentative="1">
+      <w:start w:val="1"/>
+      <w:numFmt w:val="bullet"/>
+      <w:lvlText w:val="o"/>
+      <w:lvlJc w:val="left"/>
+      <w:pPr>
+        <w:ind w:left="3600" w:hanging="360"/>
+      </w:pPr>
+      <w:rPr>
+        <w:rFonts w:ascii="Courier New" w:hAnsi="Courier New" w:cs="Courier New" w:hint="default"/>
+      </w:rPr>
+    </w:lvl>
+    <w:lvl w:ilvl="5" w:tplc="04070005" w:tentative="1">
+      <w:start w:val="1"/>
+      <w:numFmt w:val="bullet"/>
+      <w:lvlText w:val=""/>
+      <w:lvlJc w:val="left"/>
+      <w:pPr>
+        <w:ind w:left="4320" w:hanging="360"/>
+      </w:pPr>
+      <w:rPr>
+        <w:rFonts w:ascii="Wingdings" w:hAnsi="Wingdings" w:hint="default"/>
+      </w:rPr>
+    </w:lvl>
+    <w:lvl w:ilvl="6" w:tplc="04070001" w:tentative="1">
+      <w:start w:val="1"/>
+      <w:numFmt w:val="bullet"/>
+      <w:lvlText w:val=""/>
+      <w:lvlJc w:val="left"/>
+      <w:pPr>
+        <w:ind w:left="5040" w:hanging="360"/>
+      </w:pPr>
+      <w:rPr>
+        <w:rFonts w:ascii="Symbol" w:hAnsi="Symbol" w:hint="default"/>
+      </w:rPr>
+    </w:lvl>
+    <w:lvl w:ilvl="7" w:tplc="04070003" w:tentative="1">
+      <w:start w:val="1"/>
+      <w:numFmt w:val="bullet"/>
+      <w:lvlText w:val="o"/>
+      <w:lvlJc w:val="left"/>
+      <w:pPr>
+        <w:ind w:left="5760" w:hanging="360"/>
+      </w:pPr>
+      <w:rPr>
+        <w:rFonts w:ascii="Courier New" w:hAnsi="Courier New" w:cs="Courier New" w:hint="default"/>
+      </w:rPr>
+    </w:lvl>
+    <w:lvl w:ilvl="8" w:tplc="04070005" w:tentative="1">
+      <w:start w:val="1"/>
+      <w:numFmt w:val="bullet"/>
+      <w:lvlText w:val=""/>
+      <w:lvlJc w:val="left"/>
+      <w:pPr>
+        <w:ind w:left="6480" w:hanging="360"/>
+      </w:pPr>
+      <w:rPr>
+        <w:rFonts w:ascii="Wingdings" w:hAnsi="Wingdings" w:hint="default"/>
+      </w:rPr>
+    </w:lvl>
+  </w:abstractNum>
+  <w:abstractNum w:abstractNumId="2" w15:restartNumberingAfterBreak="0">
     <w:nsid w:val="1482775B"/>
     <w:multiLevelType w:val="multilevel"/>
     <w:tmpl w:val="0EBA3C40"/>
@@ -698,37 +1017,40 @@
     </w:lvl>
   </w:abstractNum>
   <w:num w:numId="1" w16cid:durableId="167912785">
-    <w:abstractNumId w:val="1"/>
+    <w:abstractNumId w:val="2"/>
   </w:num>
   <w:num w:numId="2" w16cid:durableId="1195775124">
-    <w:abstractNumId w:val="1"/>
+    <w:abstractNumId w:val="2"/>
   </w:num>
   <w:num w:numId="3" w16cid:durableId="706760206">
-    <w:abstractNumId w:val="1"/>
+    <w:abstractNumId w:val="2"/>
   </w:num>
   <w:num w:numId="4" w16cid:durableId="601570321">
-    <w:abstractNumId w:val="1"/>
+    <w:abstractNumId w:val="2"/>
   </w:num>
   <w:num w:numId="5" w16cid:durableId="1521048942">
-    <w:abstractNumId w:val="1"/>
+    <w:abstractNumId w:val="2"/>
   </w:num>
   <w:num w:numId="6" w16cid:durableId="364019518">
-    <w:abstractNumId w:val="1"/>
+    <w:abstractNumId w:val="2"/>
   </w:num>
   <w:num w:numId="7" w16cid:durableId="1763523288">
-    <w:abstractNumId w:val="1"/>
+    <w:abstractNumId w:val="2"/>
   </w:num>
   <w:num w:numId="8" w16cid:durableId="206916317">
-    <w:abstractNumId w:val="1"/>
+    <w:abstractNumId w:val="2"/>
   </w:num>
   <w:num w:numId="9" w16cid:durableId="955527210">
-    <w:abstractNumId w:val="1"/>
+    <w:abstractNumId w:val="2"/>
   </w:num>
   <w:num w:numId="10" w16cid:durableId="1142846479">
-    <w:abstractNumId w:val="1"/>
+    <w:abstractNumId w:val="2"/>
   </w:num>
   <w:num w:numId="11" w16cid:durableId="354383528">
     <w:abstractNumId w:val="0"/>
+  </w:num>
+  <w:num w:numId="12" w16cid:durableId="1902402846">
+    <w:abstractNumId w:val="1"/>
   </w:num>
 </w:numbering>
 </file>
@@ -2105,4 +2427,16 @@
     </a:ext>
   </a:extLst>
 </a:theme>
+</file>
+
+<file path=customXml/item1.xml><?xml version="1.0" encoding="utf-8"?>
+<b:Sources xmlns:b="http://schemas.openxmlformats.org/officeDocument/2006/bibliography" xmlns="http://schemas.openxmlformats.org/officeDocument/2006/bibliography" SelectedStyle="\APASixthEditionOfficeOnline.xsl" StyleName="APA" Version="6"/>
+</file>
+
+<file path=customXml/itemProps1.xml><?xml version="1.0" encoding="utf-8"?>
+<ds:datastoreItem xmlns:ds="http://schemas.openxmlformats.org/officeDocument/2006/customXml" ds:itemID="{ECE56D1C-E8B1-4CA6-8F92-B878340DB0C4}">
+  <ds:schemaRefs>
+    <ds:schemaRef ds:uri="http://schemas.openxmlformats.org/officeDocument/2006/bibliography"/>
+  </ds:schemaRefs>
+</ds:datastoreItem>
 </file>
</xml_diff>